<commit_message>
Changed the input file
</commit_message>
<xml_diff>
--- a/Charts/Change-X-axis-label-position/.NET/Change-X-axis-label-position/Data/Input.docx
+++ b/Charts/Change-X-axis-label-position/.NET/Change-X-axis-label-position/Data/Input.docx
@@ -8,7 +8,7 @@
           <w:noProof/>
         </w:rPr>
         <w:drawing>
-          <wp:inline distT="0" distB="0" distL="0" distR="0" wp14:anchorId="4BBFBBB5" wp14:editId="652E3D92">
+          <wp:inline distT="0" distB="0" distL="0" distR="0" wp14:anchorId="4BBFBBB5" wp14:editId="677DFC1B">
             <wp:extent cx="5486400" cy="3200400"/>
             <wp:effectExtent l="0" t="0" r="0" b="0"/>
             <wp:docPr id="1" name="Chart 1"/>
@@ -704,11 +704,11 @@
           <c:order val="2"/>
           <c:tx>
             <c:strRef>
-              <c:f>Sheet1!$D$1</c:f>
+              <c:f>Sheet1!#REF!</c:f>
               <c:strCache>
                 <c:ptCount val="1"/>
                 <c:pt idx="0">
-                  <c:v>Series 3</c:v>
+                  <c:v>#REF!</c:v>
                 </c:pt>
               </c:strCache>
             </c:strRef>
@@ -757,30 +757,12 @@
           </c:cat>
           <c:val>
             <c:numRef>
-              <c:f>Sheet1!$D$2:$D$8</c:f>
+              <c:f>Sheet1!#REF!</c:f>
               <c:numCache>
                 <c:formatCode>General</c:formatCode>
-                <c:ptCount val="7"/>
+                <c:ptCount val="1"/>
                 <c:pt idx="0">
-                  <c:v>-600</c:v>
-                </c:pt>
-                <c:pt idx="1">
-                  <c:v>-200</c:v>
-                </c:pt>
-                <c:pt idx="2">
-                  <c:v>0</c:v>
-                </c:pt>
-                <c:pt idx="3">
-                  <c:v>200</c:v>
-                </c:pt>
-                <c:pt idx="4">
-                  <c:v>300</c:v>
-                </c:pt>
-                <c:pt idx="5">
-                  <c:v>400</c:v>
-                </c:pt>
-                <c:pt idx="6">
-                  <c:v>500</c:v>
+                  <c:v>1</c:v>
                 </c:pt>
               </c:numCache>
             </c:numRef>
@@ -797,11 +779,11 @@
           <c:order val="3"/>
           <c:tx>
             <c:strRef>
-              <c:f>Sheet1!$E$1</c:f>
+              <c:f>Sheet1!$D$1</c:f>
               <c:strCache>
                 <c:ptCount val="1"/>
                 <c:pt idx="0">
-                  <c:v>Series 4</c:v>
+                  <c:v>Series 3</c:v>
                 </c:pt>
               </c:strCache>
             </c:strRef>
@@ -850,7 +832,7 @@
           </c:cat>
           <c:val>
             <c:numRef>
-              <c:f>Sheet1!$E$2:$E$8</c:f>
+              <c:f>Sheet1!$D$2:$D$8</c:f>
               <c:numCache>
                 <c:formatCode>General</c:formatCode>
                 <c:ptCount val="7"/>
@@ -1014,6 +996,10 @@
     </c:plotArea>
     <c:legend>
       <c:legendPos val="b"/>
+      <c:legendEntry>
+        <c:idx val="2"/>
+        <c:delete val="1"/>
+      </c:legendEntry>
       <c:overlay val="0"/>
       <c:spPr>
         <a:noFill/>

</xml_diff>